<commit_message>
Controle de Versão Atualizado
Controle de Versão Atualizado
</commit_message>
<xml_diff>
--- a/Documentação/Requisitos/Documento de Requisitos.docx
+++ b/Documentação/Requisitos/Documento de Requisitos.docx
@@ -15,6 +15,14 @@
         </w:rPr>
         <w:t>Documento de Requisitos</w:t>
       </w:r>
+      <w:r>
+        <w:rPr>
+          <w:b/>
+          <w:sz w:val="36"/>
+          <w:szCs w:val="36"/>
+        </w:rPr>
+        <w:t xml:space="preserve"> </w:t>
+      </w:r>
     </w:p>
     <w:p>
       <w:pPr>
@@ -438,19 +446,406 @@
         <w:t xml:space="preserve"> </w:t>
       </w:r>
     </w:p>
-    <w:p>
-      <w:pPr>
-        <w:ind w:right="-450"/>
-        <w:jc w:val="both"/>
-      </w:pPr>
-      <w:r>
-        <w:rPr>
-          <w:rFonts w:ascii="Times New Roman" w:eastAsia="Times New Roman" w:hAnsi="Times New Roman" w:cs="Times New Roman"/>
-          <w:b/>
-        </w:rPr>
-        <w:lastRenderedPageBreak/>
+    <w:tbl>
+      <w:tblPr>
+        <w:tblStyle w:val="Tabelacomgrade"/>
+        <w:tblW w:w="0" w:type="auto"/>
+        <w:tblLook w:val="04A0" w:firstRow="1" w:lastRow="0" w:firstColumn="1" w:lastColumn="0" w:noHBand="0" w:noVBand="1"/>
+      </w:tblPr>
+      <w:tblGrid>
+        <w:gridCol w:w="1413"/>
+        <w:gridCol w:w="3685"/>
+        <w:gridCol w:w="1462"/>
+        <w:gridCol w:w="1934"/>
+      </w:tblGrid>
+      <w:tr>
+        <w:tc>
+          <w:tcPr>
+            <w:tcW w:w="1413" w:type="dxa"/>
+            <w:shd w:val="clear" w:color="auto" w:fill="AEAAAA" w:themeFill="background2" w:themeFillShade="BF"/>
+            <w:vAlign w:val="bottom"/>
+          </w:tcPr>
+          <w:p>
+            <w:pPr>
+              <w:ind w:right="-450"/>
+              <w:rPr>
+                <w:rFonts w:ascii="Times New Roman" w:eastAsia="Times New Roman" w:hAnsi="Times New Roman" w:cs="Times New Roman"/>
+                <w:b/>
+              </w:rPr>
+            </w:pPr>
+            <w:r>
+              <w:rPr>
+                <w:rFonts w:ascii="Times New Roman" w:eastAsia="Times New Roman" w:hAnsi="Times New Roman" w:cs="Times New Roman"/>
+                <w:b/>
+              </w:rPr>
+              <w:lastRenderedPageBreak/>
+              <w:t>Versão</w:t>
+            </w:r>
+          </w:p>
+        </w:tc>
+        <w:tc>
+          <w:tcPr>
+            <w:tcW w:w="3685" w:type="dxa"/>
+            <w:shd w:val="clear" w:color="auto" w:fill="AEAAAA" w:themeFill="background2" w:themeFillShade="BF"/>
+            <w:vAlign w:val="bottom"/>
+          </w:tcPr>
+          <w:p>
+            <w:pPr>
+              <w:ind w:right="-450"/>
+              <w:rPr>
+                <w:rFonts w:ascii="Times New Roman" w:eastAsia="Times New Roman" w:hAnsi="Times New Roman" w:cs="Times New Roman"/>
+                <w:b/>
+              </w:rPr>
+            </w:pPr>
+            <w:r>
+              <w:rPr>
+                <w:rFonts w:ascii="Times New Roman" w:eastAsia="Times New Roman" w:hAnsi="Times New Roman" w:cs="Times New Roman"/>
+                <w:b/>
+              </w:rPr>
+              <w:t>Motivo</w:t>
+            </w:r>
+          </w:p>
+        </w:tc>
+        <w:tc>
+          <w:tcPr>
+            <w:tcW w:w="1462" w:type="dxa"/>
+            <w:shd w:val="clear" w:color="auto" w:fill="AEAAAA" w:themeFill="background2" w:themeFillShade="BF"/>
+            <w:vAlign w:val="bottom"/>
+          </w:tcPr>
+          <w:p>
+            <w:pPr>
+              <w:ind w:right="-450"/>
+              <w:rPr>
+                <w:rFonts w:ascii="Times New Roman" w:eastAsia="Times New Roman" w:hAnsi="Times New Roman" w:cs="Times New Roman"/>
+                <w:b/>
+              </w:rPr>
+            </w:pPr>
+            <w:r>
+              <w:rPr>
+                <w:rFonts w:ascii="Times New Roman" w:eastAsia="Times New Roman" w:hAnsi="Times New Roman" w:cs="Times New Roman"/>
+                <w:b/>
+              </w:rPr>
+              <w:t>Data</w:t>
+            </w:r>
+          </w:p>
+        </w:tc>
+        <w:tc>
+          <w:tcPr>
+            <w:tcW w:w="1934" w:type="dxa"/>
+            <w:shd w:val="clear" w:color="auto" w:fill="AEAAAA" w:themeFill="background2" w:themeFillShade="BF"/>
+          </w:tcPr>
+          <w:p>
+            <w:pPr>
+              <w:ind w:right="-450"/>
+              <w:rPr>
+                <w:rFonts w:ascii="Times New Roman" w:eastAsia="Times New Roman" w:hAnsi="Times New Roman" w:cs="Times New Roman"/>
+                <w:b/>
+              </w:rPr>
+            </w:pPr>
+            <w:r>
+              <w:rPr>
+                <w:rFonts w:ascii="Times New Roman" w:eastAsia="Times New Roman" w:hAnsi="Times New Roman" w:cs="Times New Roman"/>
+                <w:b/>
+              </w:rPr>
+              <w:t>Responsável</w:t>
+            </w:r>
+          </w:p>
+        </w:tc>
+      </w:tr>
+      <w:tr>
+        <w:tc>
+          <w:tcPr>
+            <w:tcW w:w="1413" w:type="dxa"/>
+            <w:vAlign w:val="bottom"/>
+          </w:tcPr>
+          <w:p>
+            <w:pPr>
+              <w:ind w:right="-450"/>
+              <w:rPr>
+                <w:rFonts w:ascii="Times New Roman" w:eastAsia="Times New Roman" w:hAnsi="Times New Roman" w:cs="Times New Roman"/>
+                <w:b/>
+              </w:rPr>
+            </w:pPr>
+            <w:proofErr w:type="gramStart"/>
+            <w:r>
+              <w:rPr>
+                <w:rFonts w:ascii="Times New Roman" w:eastAsia="Times New Roman" w:hAnsi="Times New Roman" w:cs="Times New Roman"/>
+                <w:b/>
+              </w:rPr>
+              <w:t>v</w:t>
+            </w:r>
+            <w:proofErr w:type="gramEnd"/>
+            <w:r>
+              <w:rPr>
+                <w:rFonts w:ascii="Times New Roman" w:eastAsia="Times New Roman" w:hAnsi="Times New Roman" w:cs="Times New Roman"/>
+                <w:b/>
+              </w:rPr>
+              <w:t>1.0</w:t>
+            </w:r>
+          </w:p>
+        </w:tc>
+        <w:tc>
+          <w:tcPr>
+            <w:tcW w:w="3685" w:type="dxa"/>
+            <w:vAlign w:val="bottom"/>
+          </w:tcPr>
+          <w:p>
+            <w:pPr>
+              <w:ind w:right="-450"/>
+              <w:rPr>
+                <w:rFonts w:ascii="Times New Roman" w:eastAsia="Times New Roman" w:hAnsi="Times New Roman" w:cs="Times New Roman"/>
+                <w:b/>
+              </w:rPr>
+            </w:pPr>
+            <w:r>
+              <w:rPr>
+                <w:rFonts w:ascii="Times New Roman" w:eastAsia="Times New Roman" w:hAnsi="Times New Roman" w:cs="Times New Roman"/>
+                <w:b/>
+              </w:rPr>
+              <w:t>Criação do Documento</w:t>
+            </w:r>
+          </w:p>
+        </w:tc>
+        <w:tc>
+          <w:tcPr>
+            <w:tcW w:w="1462" w:type="dxa"/>
+            <w:vAlign w:val="bottom"/>
+          </w:tcPr>
+          <w:p>
+            <w:pPr>
+              <w:ind w:right="-450"/>
+              <w:rPr>
+                <w:rFonts w:ascii="Times New Roman" w:eastAsia="Times New Roman" w:hAnsi="Times New Roman" w:cs="Times New Roman"/>
+                <w:b/>
+              </w:rPr>
+            </w:pPr>
+            <w:r>
+              <w:rPr>
+                <w:rFonts w:ascii="Times New Roman" w:eastAsia="Times New Roman" w:hAnsi="Times New Roman" w:cs="Times New Roman"/>
+                <w:b/>
+              </w:rPr>
+              <w:t>26/05/2016</w:t>
+            </w:r>
+          </w:p>
+        </w:tc>
+        <w:tc>
+          <w:tcPr>
+            <w:tcW w:w="1934" w:type="dxa"/>
+            <w:vAlign w:val="bottom"/>
+          </w:tcPr>
+          <w:p>
+            <w:pPr>
+              <w:ind w:right="-450"/>
+              <w:rPr>
+                <w:rFonts w:ascii="Times New Roman" w:eastAsia="Times New Roman" w:hAnsi="Times New Roman" w:cs="Times New Roman"/>
+                <w:b/>
+              </w:rPr>
+            </w:pPr>
+            <w:r>
+              <w:rPr>
+                <w:rFonts w:ascii="Times New Roman" w:eastAsia="Times New Roman" w:hAnsi="Times New Roman" w:cs="Times New Roman"/>
+                <w:b/>
+              </w:rPr>
+              <w:t>Igor Q. Silva</w:t>
+            </w:r>
+          </w:p>
+        </w:tc>
+      </w:tr>
+      <w:tr>
+        <w:tc>
+          <w:tcPr>
+            <w:tcW w:w="1413" w:type="dxa"/>
+            <w:vAlign w:val="bottom"/>
+          </w:tcPr>
+          <w:p>
+            <w:pPr>
+              <w:ind w:right="-450"/>
+              <w:rPr>
+                <w:rFonts w:ascii="Times New Roman" w:eastAsia="Times New Roman" w:hAnsi="Times New Roman" w:cs="Times New Roman"/>
+                <w:b/>
+              </w:rPr>
+            </w:pPr>
+            <w:proofErr w:type="gramStart"/>
+            <w:r>
+              <w:rPr>
+                <w:rFonts w:ascii="Times New Roman" w:eastAsia="Times New Roman" w:hAnsi="Times New Roman" w:cs="Times New Roman"/>
+                <w:b/>
+              </w:rPr>
+              <w:t>v</w:t>
+            </w:r>
+            <w:proofErr w:type="gramEnd"/>
+            <w:r>
+              <w:rPr>
+                <w:rFonts w:ascii="Times New Roman" w:eastAsia="Times New Roman" w:hAnsi="Times New Roman" w:cs="Times New Roman"/>
+                <w:b/>
+              </w:rPr>
+              <w:t>1.1</w:t>
+            </w:r>
+          </w:p>
+        </w:tc>
+        <w:tc>
+          <w:tcPr>
+            <w:tcW w:w="3685" w:type="dxa"/>
+            <w:vAlign w:val="bottom"/>
+          </w:tcPr>
+          <w:p>
+            <w:pPr>
+              <w:ind w:right="-450"/>
+              <w:rPr>
+                <w:rFonts w:ascii="Times New Roman" w:eastAsia="Times New Roman" w:hAnsi="Times New Roman" w:cs="Times New Roman"/>
+                <w:b/>
+              </w:rPr>
+            </w:pPr>
+            <w:r>
+              <w:rPr>
+                <w:rFonts w:ascii="Times New Roman" w:eastAsia="Times New Roman" w:hAnsi="Times New Roman" w:cs="Times New Roman"/>
+                <w:b/>
+              </w:rPr>
+              <w:t>Atualização dos Requisitos</w:t>
+            </w:r>
+          </w:p>
+        </w:tc>
+        <w:tc>
+          <w:tcPr>
+            <w:tcW w:w="1462" w:type="dxa"/>
+            <w:vAlign w:val="bottom"/>
+          </w:tcPr>
+          <w:p>
+            <w:pPr>
+              <w:ind w:right="-450"/>
+              <w:rPr>
+                <w:rFonts w:ascii="Times New Roman" w:eastAsia="Times New Roman" w:hAnsi="Times New Roman" w:cs="Times New Roman"/>
+                <w:b/>
+              </w:rPr>
+            </w:pPr>
+            <w:r>
+              <w:rPr>
+                <w:rFonts w:ascii="Times New Roman" w:eastAsia="Times New Roman" w:hAnsi="Times New Roman" w:cs="Times New Roman"/>
+                <w:b/>
+              </w:rPr>
+              <w:t>10/05/2016</w:t>
+            </w:r>
+          </w:p>
+        </w:tc>
+        <w:tc>
+          <w:tcPr>
+            <w:tcW w:w="1934" w:type="dxa"/>
+            <w:vAlign w:val="bottom"/>
+          </w:tcPr>
+          <w:p>
+            <w:pPr>
+              <w:ind w:right="-450"/>
+              <w:rPr>
+                <w:rFonts w:ascii="Times New Roman" w:eastAsia="Times New Roman" w:hAnsi="Times New Roman" w:cs="Times New Roman"/>
+                <w:b/>
+              </w:rPr>
+            </w:pPr>
+            <w:r>
+              <w:rPr>
+                <w:rFonts w:ascii="Times New Roman" w:eastAsia="Times New Roman" w:hAnsi="Times New Roman" w:cs="Times New Roman"/>
+                <w:b/>
+              </w:rPr>
+              <w:t>Igor Q. Silva</w:t>
+            </w:r>
+          </w:p>
+        </w:tc>
+      </w:tr>
+      <w:tr>
+        <w:tc>
+          <w:tcPr>
+            <w:tcW w:w="1413" w:type="dxa"/>
+            <w:vAlign w:val="bottom"/>
+          </w:tcPr>
+          <w:p>
+            <w:pPr>
+              <w:ind w:right="-450"/>
+              <w:rPr>
+                <w:rFonts w:ascii="Times New Roman" w:eastAsia="Times New Roman" w:hAnsi="Times New Roman" w:cs="Times New Roman"/>
+                <w:b/>
+              </w:rPr>
+            </w:pPr>
+          </w:p>
+        </w:tc>
+        <w:tc>
+          <w:tcPr>
+            <w:tcW w:w="3685" w:type="dxa"/>
+            <w:vAlign w:val="bottom"/>
+          </w:tcPr>
+          <w:p>
+            <w:pPr>
+              <w:ind w:right="-450"/>
+              <w:rPr>
+                <w:rFonts w:ascii="Times New Roman" w:eastAsia="Times New Roman" w:hAnsi="Times New Roman" w:cs="Times New Roman"/>
+                <w:b/>
+              </w:rPr>
+            </w:pPr>
+          </w:p>
+        </w:tc>
+        <w:tc>
+          <w:tcPr>
+            <w:tcW w:w="1462" w:type="dxa"/>
+            <w:vAlign w:val="bottom"/>
+          </w:tcPr>
+          <w:p>
+            <w:pPr>
+              <w:ind w:right="-450"/>
+              <w:rPr>
+                <w:rFonts w:ascii="Times New Roman" w:eastAsia="Times New Roman" w:hAnsi="Times New Roman" w:cs="Times New Roman"/>
+                <w:b/>
+              </w:rPr>
+            </w:pPr>
+          </w:p>
+        </w:tc>
+        <w:tc>
+          <w:tcPr>
+            <w:tcW w:w="1934" w:type="dxa"/>
+          </w:tcPr>
+          <w:p>
+            <w:pPr>
+              <w:ind w:right="-450"/>
+              <w:rPr>
+                <w:rFonts w:ascii="Times New Roman" w:eastAsia="Times New Roman" w:hAnsi="Times New Roman" w:cs="Times New Roman"/>
+                <w:b/>
+              </w:rPr>
+            </w:pPr>
+          </w:p>
+        </w:tc>
+      </w:tr>
+    </w:tbl>
+    <w:p>
+      <w:pPr>
+        <w:ind w:right="-450"/>
+        <w:jc w:val="both"/>
+        <w:rPr>
+          <w:rFonts w:ascii="Times New Roman" w:eastAsia="Times New Roman" w:hAnsi="Times New Roman" w:cs="Times New Roman"/>
+          <w:b/>
+        </w:rPr>
+      </w:pPr>
+    </w:p>
+    <w:p>
+      <w:pPr>
+        <w:ind w:right="-450"/>
+        <w:jc w:val="both"/>
+        <w:rPr>
+          <w:rFonts w:ascii="Times New Roman" w:eastAsia="Times New Roman" w:hAnsi="Times New Roman" w:cs="Times New Roman"/>
+          <w:b/>
+        </w:rPr>
+      </w:pPr>
+    </w:p>
+    <w:p>
+      <w:pPr>
+        <w:ind w:right="-450"/>
+        <w:jc w:val="both"/>
+      </w:pPr>
+      <w:r>
+        <w:rPr>
+          <w:rFonts w:ascii="Times New Roman" w:eastAsia="Times New Roman" w:hAnsi="Times New Roman" w:cs="Times New Roman"/>
+          <w:b/>
+        </w:rPr>
         <w:t>1. INTRODUÇÃO</w:t>
       </w:r>
+      <w:bookmarkStart w:id="0" w:name="_GoBack"/>
+      <w:bookmarkEnd w:id="0"/>
     </w:p>
     <w:p>
       <w:pPr>
@@ -462,8 +857,8 @@
         <w:contextualSpacing w:val="0"/>
         <w:jc w:val="both"/>
       </w:pPr>
-      <w:bookmarkStart w:id="0" w:name="h.mt7wsjmhvvm3" w:colFirst="0" w:colLast="0"/>
-      <w:bookmarkEnd w:id="0"/>
+      <w:bookmarkStart w:id="1" w:name="h.mt7wsjmhvvm3" w:colFirst="0" w:colLast="0"/>
+      <w:bookmarkEnd w:id="1"/>
       <w:r>
         <w:rPr>
           <w:rFonts w:ascii="Times New Roman" w:eastAsia="Times New Roman" w:hAnsi="Times New Roman" w:cs="Times New Roman"/>
@@ -497,8 +892,8 @@
         <w:contextualSpacing w:val="0"/>
         <w:jc w:val="both"/>
       </w:pPr>
-      <w:bookmarkStart w:id="1" w:name="h.rszmy9klpbcx" w:colFirst="0" w:colLast="0"/>
-      <w:bookmarkEnd w:id="1"/>
+      <w:bookmarkStart w:id="2" w:name="h.rszmy9klpbcx" w:colFirst="0" w:colLast="0"/>
+      <w:bookmarkEnd w:id="2"/>
       <w:r>
         <w:rPr>
           <w:rFonts w:ascii="Times New Roman" w:eastAsia="Times New Roman" w:hAnsi="Times New Roman" w:cs="Times New Roman"/>
@@ -518,7 +913,21 @@
         <w:rPr>
           <w:rFonts w:ascii="Times New Roman" w:eastAsia="Times New Roman" w:hAnsi="Times New Roman" w:cs="Times New Roman"/>
         </w:rPr>
-        <w:t>É um sistema para Desktop que gerencia campeonatos de futebol. O sistema contará com uma agenda de partidas, seus resultados, tabelas de jogos, lista de times, pontuações, saldo de gols, gols marcados e gols sofridos, total de jogos disputados, vitórias, empates e derrotas. Será desenvolvido em linguagem java, para rodar em desktop. No sistema, será possível para um usuário comum visualizar as informações sobre a tabela e os resultados de partidas, e haverá a possibilidade de fazer um login para alterações de informações.</w:t>
+        <w:t xml:space="preserve">É um sistema para Desktop que gerencia campeonatos de futebol. O sistema contará com uma agenda de partidas, seus resultados, tabelas de jogos, lista de times, pontuações, saldo de gols, gols marcados e gols sofridos, total de jogos disputados, vitórias, empates e derrotas. Será desenvolvido em linguagem </w:t>
+      </w:r>
+      <w:proofErr w:type="spellStart"/>
+      <w:r>
+        <w:rPr>
+          <w:rFonts w:ascii="Times New Roman" w:eastAsia="Times New Roman" w:hAnsi="Times New Roman" w:cs="Times New Roman"/>
+        </w:rPr>
+        <w:t>java</w:t>
+      </w:r>
+      <w:proofErr w:type="spellEnd"/>
+      <w:r>
+        <w:rPr>
+          <w:rFonts w:ascii="Times New Roman" w:eastAsia="Times New Roman" w:hAnsi="Times New Roman" w:cs="Times New Roman"/>
+        </w:rPr>
+        <w:t>, para rodar em desktop. No sistema, será possível para um usuário comum visualizar as informações sobre a tabela e os resultados de partidas, e haverá a possibilidade de fazer um login para alterações de informações.</w:t>
       </w:r>
     </w:p>
     <w:p>
@@ -534,8 +943,8 @@
           <w:rFonts w:ascii="Times New Roman" w:hAnsi="Times New Roman" w:cs="Times New Roman"/>
         </w:rPr>
       </w:pPr>
-      <w:bookmarkStart w:id="2" w:name="h.dwb9nbjnf65t" w:colFirst="0" w:colLast="0"/>
-      <w:bookmarkEnd w:id="2"/>
+      <w:bookmarkStart w:id="3" w:name="h.dwb9nbjnf65t" w:colFirst="0" w:colLast="0"/>
+      <w:bookmarkEnd w:id="3"/>
       <w:r>
         <w:rPr>
           <w:rFonts w:ascii="Times New Roman" w:eastAsia="Times New Roman" w:hAnsi="Times New Roman" w:cs="Times New Roman"/>
@@ -751,8 +1160,8 @@
           <w:rFonts w:ascii="Times New Roman" w:hAnsi="Times New Roman" w:cs="Times New Roman"/>
         </w:rPr>
       </w:pPr>
-      <w:bookmarkStart w:id="3" w:name="h.d5vd5rivpsbx" w:colFirst="0" w:colLast="0"/>
-      <w:bookmarkEnd w:id="3"/>
+      <w:bookmarkStart w:id="4" w:name="h.d5vd5rivpsbx" w:colFirst="0" w:colLast="0"/>
+      <w:bookmarkEnd w:id="4"/>
       <w:r>
         <w:rPr>
           <w:rFonts w:ascii="Times New Roman" w:eastAsia="Times New Roman" w:hAnsi="Times New Roman" w:cs="Times New Roman"/>
@@ -788,8 +1197,8 @@
         <w:contextualSpacing w:val="0"/>
         <w:jc w:val="both"/>
       </w:pPr>
-      <w:bookmarkStart w:id="4" w:name="h.1o4syt72qtfv" w:colFirst="0" w:colLast="0"/>
-      <w:bookmarkEnd w:id="4"/>
+      <w:bookmarkStart w:id="5" w:name="h.1o4syt72qtfv" w:colFirst="0" w:colLast="0"/>
+      <w:bookmarkEnd w:id="5"/>
       <w:r>
         <w:rPr>
           <w:rFonts w:ascii="Times New Roman" w:eastAsia="Times New Roman" w:hAnsi="Times New Roman" w:cs="Times New Roman"/>
@@ -818,8 +1227,8 @@
           <w:szCs w:val="22"/>
         </w:rPr>
       </w:pPr>
-      <w:bookmarkStart w:id="5" w:name="h.37mpvnfwd7yy" w:colFirst="0" w:colLast="0"/>
-      <w:bookmarkEnd w:id="5"/>
+      <w:bookmarkStart w:id="6" w:name="h.37mpvnfwd7yy" w:colFirst="0" w:colLast="0"/>
+      <w:bookmarkEnd w:id="6"/>
       <w:r>
         <w:rPr>
           <w:rFonts w:ascii="Times New Roman" w:eastAsia="Times New Roman" w:hAnsi="Times New Roman" w:cs="Times New Roman"/>
@@ -846,8 +1255,16 @@
         <w:rPr>
           <w:rFonts w:ascii="Times New Roman" w:eastAsia="Times New Roman" w:hAnsi="Times New Roman" w:cs="Times New Roman"/>
         </w:rPr>
-        <w:t>Gerar aleatoriamente as partidas que acontecerão em cada rodada ;</w:t>
-      </w:r>
+        <w:t xml:space="preserve">Gerar aleatoriamente as partidas que acontecerão em cada </w:t>
+      </w:r>
+      <w:proofErr w:type="gramStart"/>
+      <w:r>
+        <w:rPr>
+          <w:rFonts w:ascii="Times New Roman" w:eastAsia="Times New Roman" w:hAnsi="Times New Roman" w:cs="Times New Roman"/>
+        </w:rPr>
+        <w:t>rodada ;</w:t>
+      </w:r>
+      <w:proofErr w:type="gramEnd"/>
     </w:p>
     <w:p>
       <w:pPr>
@@ -866,6 +1283,7 @@
         <w:rPr>
           <w:rFonts w:ascii="Times New Roman" w:eastAsia="Times New Roman" w:hAnsi="Times New Roman" w:cs="Times New Roman"/>
         </w:rPr>
+        <w:lastRenderedPageBreak/>
         <w:t>Registrar o resultado de cada partida;</w:t>
       </w:r>
     </w:p>
@@ -886,7 +1304,21 @@
         <w:rPr>
           <w:rFonts w:ascii="Times New Roman" w:eastAsia="Times New Roman" w:hAnsi="Times New Roman" w:cs="Times New Roman"/>
         </w:rPr>
-        <w:t>Criar uma tabela contendo a posição de cada time, saldo de pontos, gols á favor, gols contra, saldo de gols, número de vitórias, empates e derrotas e quantidade de jogos de cada time;</w:t>
+        <w:t xml:space="preserve">Criar uma tabela contendo a posição de cada time, saldo de pontos, gols </w:t>
+      </w:r>
+      <w:proofErr w:type="spellStart"/>
+      <w:r>
+        <w:rPr>
+          <w:rFonts w:ascii="Times New Roman" w:eastAsia="Times New Roman" w:hAnsi="Times New Roman" w:cs="Times New Roman"/>
+        </w:rPr>
+        <w:t>á</w:t>
+      </w:r>
+      <w:proofErr w:type="spellEnd"/>
+      <w:r>
+        <w:rPr>
+          <w:rFonts w:ascii="Times New Roman" w:eastAsia="Times New Roman" w:hAnsi="Times New Roman" w:cs="Times New Roman"/>
+        </w:rPr>
+        <w:t xml:space="preserve"> favor, gols contra, saldo de gols, número de vitórias, empates e derrotas e quantidade de jogos de cada time;</w:t>
       </w:r>
     </w:p>
     <w:p>
@@ -945,8 +1377,8 @@
         <w:contextualSpacing w:val="0"/>
         <w:jc w:val="both"/>
       </w:pPr>
-      <w:bookmarkStart w:id="6" w:name="h.wz2dtdssvs2a" w:colFirst="0" w:colLast="0"/>
-      <w:bookmarkEnd w:id="6"/>
+      <w:bookmarkStart w:id="7" w:name="h.wz2dtdssvs2a" w:colFirst="0" w:colLast="0"/>
+      <w:bookmarkEnd w:id="7"/>
       <w:r>
         <w:rPr>
           <w:rFonts w:ascii="Times New Roman" w:eastAsia="Times New Roman" w:hAnsi="Times New Roman" w:cs="Times New Roman"/>
@@ -954,7 +1386,6 @@
           <w:sz w:val="22"/>
           <w:szCs w:val="22"/>
         </w:rPr>
-        <w:lastRenderedPageBreak/>
         <w:t>2.2 Características do usuário</w:t>
       </w:r>
     </w:p>
@@ -1134,8 +1565,8 @@
         <w:contextualSpacing w:val="0"/>
         <w:jc w:val="both"/>
       </w:pPr>
-      <w:bookmarkStart w:id="7" w:name="h.eblzdjx88fm" w:colFirst="0" w:colLast="0"/>
-      <w:bookmarkEnd w:id="7"/>
+      <w:bookmarkStart w:id="8" w:name="h.eblzdjx88fm" w:colFirst="0" w:colLast="0"/>
+      <w:bookmarkEnd w:id="8"/>
       <w:r>
         <w:rPr>
           <w:rFonts w:ascii="Times New Roman" w:eastAsia="Times New Roman" w:hAnsi="Times New Roman" w:cs="Times New Roman"/>
@@ -1169,8 +1600,8 @@
         <w:contextualSpacing w:val="0"/>
         <w:jc w:val="both"/>
       </w:pPr>
-      <w:bookmarkStart w:id="8" w:name="h.z2g2uruoybne" w:colFirst="0" w:colLast="0"/>
-      <w:bookmarkEnd w:id="8"/>
+      <w:bookmarkStart w:id="9" w:name="h.z2g2uruoybne" w:colFirst="0" w:colLast="0"/>
+      <w:bookmarkEnd w:id="9"/>
       <w:r>
         <w:rPr>
           <w:rFonts w:ascii="Times New Roman" w:eastAsia="Times New Roman" w:hAnsi="Times New Roman" w:cs="Times New Roman"/>
@@ -1287,7 +1718,25 @@
           <w:sz w:val="22"/>
           <w:szCs w:val="22"/>
         </w:rPr>
-        <w:t>[RF000] Mostrar a tabela do Campeonato sem a necessidade de login</w:t>
+        <w:t>[RF000</w:t>
+      </w:r>
+      <w:proofErr w:type="gramStart"/>
+      <w:r>
+        <w:rPr>
+          <w:color w:val="000000"/>
+          <w:sz w:val="22"/>
+          <w:szCs w:val="22"/>
+        </w:rPr>
+        <w:t>] Mostrar</w:t>
+      </w:r>
+      <w:proofErr w:type="gramEnd"/>
+      <w:r>
+        <w:rPr>
+          <w:color w:val="000000"/>
+          <w:sz w:val="22"/>
+          <w:szCs w:val="22"/>
+        </w:rPr>
+        <w:t xml:space="preserve"> a tabela do Campeonato sem a necessidade de login</w:t>
       </w:r>
     </w:p>
     <w:p>
@@ -1528,6 +1977,7 @@
         <w:rPr>
           <w:rFonts w:ascii="Times New Roman" w:eastAsia="Times New Roman" w:hAnsi="Times New Roman" w:cs="Times New Roman"/>
         </w:rPr>
+        <w:lastRenderedPageBreak/>
         <w:t>Fonte: Cliente</w:t>
       </w:r>
     </w:p>
@@ -1640,7 +2090,6 @@
         <w:rPr>
           <w:rFonts w:ascii="Times New Roman" w:eastAsia="Times New Roman" w:hAnsi="Times New Roman" w:cs="Times New Roman"/>
         </w:rPr>
-        <w:lastRenderedPageBreak/>
         <w:t>Prioridade: Alta</w:t>
       </w:r>
     </w:p>
@@ -2015,10 +2464,9 @@
         </w:rPr>
         <w:t>Fonte: Cliente</w:t>
       </w:r>
-      <w:bookmarkStart w:id="9" w:name="_GoBack"/>
-      <w:bookmarkEnd w:id="9"/>
     </w:p>
     <w:sectPr>
+      <w:headerReference w:type="default" r:id="rId7"/>
       <w:pgSz w:w="11906" w:h="16838"/>
       <w:pgMar w:top="1417" w:right="1701" w:bottom="1417" w:left="1701" w:header="708" w:footer="708" w:gutter="0"/>
       <w:pgNumType w:start="1"/>
@@ -2077,6 +2525,17 @@
     </w:p>
   </w:footnote>
 </w:footnotes>
+</file>
+
+<file path=word/header1.xml><?xml version="1.0" encoding="utf-8"?>
+<w:hdr xmlns:wpc="http://schemas.microsoft.com/office/word/2010/wordprocessingCanvas" xmlns:cx="http://schemas.microsoft.com/office/drawing/2014/chartex" xmlns:cx1="http://schemas.microsoft.com/office/drawing/2015/9/8/chartex" xmlns:cx2="http://schemas.microsoft.com/office/drawing/2015/10/21/chartex" xmlns:mc="http://schemas.openxmlformats.org/markup-compatibility/2006" xmlns:o="urn:schemas-microsoft-com:office:office" xmlns:r="http://schemas.openxmlformats.org/officeDocument/2006/relationships" xmlns:m="http://schemas.openxmlformats.org/officeDocument/2006/math" xmlns:v="urn:schemas-microsoft-com:vml" xmlns:wp14="http://schemas.microsoft.com/office/word/2010/wordprocessingDrawing" xmlns:wp="http://schemas.openxmlformats.org/drawingml/2006/wordprocessingDrawing" xmlns:w10="urn:schemas-microsoft-com:office:word" xmlns:w="http://schemas.openxmlformats.org/wordprocessingml/2006/main" xmlns:w14="http://schemas.microsoft.com/office/word/2010/wordml" xmlns:w15="http://schemas.microsoft.com/office/word/2012/wordml" xmlns:w16se="http://schemas.microsoft.com/office/word/2015/wordml/symex" xmlns:wpg="http://schemas.microsoft.com/office/word/2010/wordprocessingGroup" xmlns:wpi="http://schemas.microsoft.com/office/word/2010/wordprocessingInk" xmlns:wne="http://schemas.microsoft.com/office/word/2006/wordml" xmlns:wps="http://schemas.microsoft.com/office/word/2010/wordprocessingShape" mc:Ignorable="w14 w15 w16se wp14">
+  <w:p>
+    <w:pPr>
+      <w:pStyle w:val="Cabealho"/>
+      <w:jc w:val="center"/>
+    </w:pPr>
+  </w:p>
+</w:hdr>
 </file>
 
 <file path=word/numbering.xml><?xml version="1.0" encoding="utf-8"?>
@@ -2903,6 +3362,7 @@
     <w:lsdException w:name="HTML Sample" w:semiHidden="1" w:unhideWhenUsed="1"/>
     <w:lsdException w:name="HTML Typewriter" w:semiHidden="1" w:unhideWhenUsed="1"/>
     <w:lsdException w:name="HTML Variable" w:semiHidden="1" w:unhideWhenUsed="1"/>
+    <w:lsdException w:name="Normal Table" w:semiHidden="1" w:unhideWhenUsed="1"/>
     <w:lsdException w:name="annotation subject" w:semiHidden="1" w:unhideWhenUsed="1"/>
     <w:lsdException w:name="No List" w:semiHidden="1" w:unhideWhenUsed="1"/>
     <w:lsdException w:name="Outline List 1" w:semiHidden="1" w:unhideWhenUsed="1"/>
@@ -2949,8 +3409,10 @@
     <w:lsdException w:name="Table Subtle 2" w:semiHidden="1" w:unhideWhenUsed="1"/>
     <w:lsdException w:name="Table Web 1" w:semiHidden="1" w:unhideWhenUsed="1"/>
     <w:lsdException w:name="Table Web 2" w:semiHidden="1" w:unhideWhenUsed="1"/>
+    <w:lsdException w:name="Table Web 3" w:semiHidden="1" w:unhideWhenUsed="1"/>
     <w:lsdException w:name="Balloon Text" w:semiHidden="1" w:unhideWhenUsed="1"/>
     <w:lsdException w:name="Table Grid" w:uiPriority="39"/>
+    <w:lsdException w:name="Table Theme" w:semiHidden="1" w:unhideWhenUsed="1"/>
     <w:lsdException w:name="Placeholder Text" w:semiHidden="1"/>
     <w:lsdException w:name="No Spacing" w:uiPriority="1" w:qFormat="1"/>
     <w:lsdException w:name="Light Shading" w:uiPriority="60"/>
@@ -3344,6 +3806,25 @@
       <w:lang w:eastAsia="pt-BR"/>
     </w:rPr>
   </w:style>
+  <w:style w:type="table" w:styleId="Tabelacomgrade">
+    <w:name w:val="Table Grid"/>
+    <w:basedOn w:val="Tabelanormal"/>
+    <w:uiPriority w:val="39"/>
+    <w:rsid w:val="005072BB"/>
+    <w:pPr>
+      <w:spacing w:after="0" w:line="240" w:lineRule="auto"/>
+    </w:pPr>
+    <w:tblPr>
+      <w:tblBorders>
+        <w:top w:val="single" w:sz="4" w:space="0" w:color="auto"/>
+        <w:left w:val="single" w:sz="4" w:space="0" w:color="auto"/>
+        <w:bottom w:val="single" w:sz="4" w:space="0" w:color="auto"/>
+        <w:right w:val="single" w:sz="4" w:space="0" w:color="auto"/>
+        <w:insideH w:val="single" w:sz="4" w:space="0" w:color="auto"/>
+        <w:insideV w:val="single" w:sz="4" w:space="0" w:color="auto"/>
+      </w:tblBorders>
+    </w:tblPr>
+  </w:style>
 </w:styles>
 </file>
 

</xml_diff>